<commit_message>
added screenshots,conclusion to report
</commit_message>
<xml_diff>
--- a/Project Report.docx
+++ b/Project Report.docx
@@ -4732,7 +4732,18 @@
           </w:tcPr>
           <w:p>
             <w:r>
-              <w:t xml:space="preserve">                                                                                                                                                                                                                                                                                           </w:t>
+              <w:t xml:space="preserve">            </w:t>
+            </w:r>
+            <w:hyperlink r:id="rId16" w:history="1">
+              <w:r>
+                <w:rPr>
+                  <w:rStyle w:val="Hyperlink"/>
+                </w:rPr>
+                <w:t>https://github.com/SandeshRangreji/Eventuro</w:t>
+              </w:r>
+            </w:hyperlink>
+            <w:r>
+              <w:t xml:space="preserve">                                                                                                                                                                                                                                                                               </w:t>
             </w:r>
           </w:p>
         </w:tc>
@@ -4799,7 +4810,37 @@
           </w:tcPr>
           <w:p/>
           <w:p/>
-          <w:p/>
+          <w:p>
+            <w:r>
+              <w:t>In conclusion, we can say that the</w:t>
+            </w:r>
+            <w:r>
+              <w:t xml:space="preserve"> features mentioned here make this an extremely useful app, which helps in making users daily life </w:t>
+            </w:r>
+            <w:r>
+              <w:t>more efficient</w:t>
+            </w:r>
+            <w:r>
+              <w:t xml:space="preserve">. This way one can never forget their meetings, remind their co-workers, send brochures among many </w:t>
+            </w:r>
+            <w:r>
+              <w:t>more.</w:t>
+            </w:r>
+            <w:r>
+              <w:t xml:space="preserve"> The app helps one make their life more organized, which was the aim of the app in the first place.</w:t>
+            </w:r>
+            <w:r>
+              <w:t xml:space="preserve"> All these features make </w:t>
+            </w:r>
+            <w:proofErr w:type="spellStart"/>
+            <w:r>
+              <w:t>Eventuro</w:t>
+            </w:r>
+            <w:proofErr w:type="spellEnd"/>
+            <w:r>
+              <w:t xml:space="preserve"> stand out from the rest.</w:t>
+            </w:r>
+          </w:p>
           <w:p/>
           <w:p/>
           <w:p/>
@@ -4851,7 +4892,6 @@
               </w:rPr>
             </w:pPr>
             <w:r>
-              <w:lastRenderedPageBreak/>
               <w:t>U</w:t>
             </w:r>
             <w:r>
@@ -4879,37 +4919,456 @@
           <w:p/>
           <w:p/>
           <w:p/>
-          <w:p/>
-          <w:p/>
-          <w:p/>
-          <w:p/>
-          <w:p/>
-          <w:p/>
-          <w:p/>
-          <w:p/>
-          <w:p/>
-          <w:p/>
-          <w:p/>
-          <w:p/>
-          <w:p/>
-          <w:p/>
-          <w:p/>
-          <w:p/>
-          <w:p/>
-          <w:p/>
-          <w:p/>
-          <w:p/>
-          <w:p/>
-          <w:p/>
-          <w:p/>
-          <w:p/>
-          <w:p/>
-          <w:p/>
-          <w:p/>
-          <w:p/>
-          <w:p/>
-          <w:p/>
-          <w:p/>
+          <w:p>
+            <w:r>
+              <w:t xml:space="preserve">  </w:t>
+            </w:r>
+            <w:r>
+              <w:rPr>
+                <w:noProof/>
+              </w:rPr>
+              <w:drawing>
+                <wp:inline distT="0" distB="0" distL="0" distR="0" wp14:anchorId="14562613" wp14:editId="5FD0520E">
+                  <wp:extent cx="1539240" cy="3249373"/>
+                  <wp:effectExtent l="0" t="0" r="3810" b="8255"/>
+                  <wp:docPr id="6" name="Picture 6"/>
+                  <wp:cNvGraphicFramePr>
+                    <a:graphicFrameLocks xmlns:a="http://schemas.openxmlformats.org/drawingml/2006/main" noChangeAspect="1"/>
+                  </wp:cNvGraphicFramePr>
+                  <a:graphic xmlns:a="http://schemas.openxmlformats.org/drawingml/2006/main">
+                    <a:graphicData uri="http://schemas.openxmlformats.org/drawingml/2006/picture">
+                      <pic:pic xmlns:pic="http://schemas.openxmlformats.org/drawingml/2006/picture">
+                        <pic:nvPicPr>
+                          <pic:cNvPr id="6" name="Screenshot_20200530-145534.jpg"/>
+                          <pic:cNvPicPr/>
+                        </pic:nvPicPr>
+                        <pic:blipFill>
+                          <a:blip r:embed="rId17" cstate="print">
+                            <a:extLst>
+                              <a:ext uri="{28A0092B-C50C-407E-A947-70E740481C1C}">
+                                <a14:useLocalDpi xmlns:a14="http://schemas.microsoft.com/office/drawing/2010/main" val="0"/>
+                              </a:ext>
+                            </a:extLst>
+                          </a:blip>
+                          <a:stretch>
+                            <a:fillRect/>
+                          </a:stretch>
+                        </pic:blipFill>
+                        <pic:spPr>
+                          <a:xfrm>
+                            <a:off x="0" y="0"/>
+                            <a:ext cx="1558176" cy="3289347"/>
+                          </a:xfrm>
+                          <a:prstGeom prst="rect">
+                            <a:avLst/>
+                          </a:prstGeom>
+                        </pic:spPr>
+                      </pic:pic>
+                    </a:graphicData>
+                  </a:graphic>
+                </wp:inline>
+              </w:drawing>
+            </w:r>
+            <w:r>
+              <w:t xml:space="preserve">   </w:t>
+            </w:r>
+            <w:r>
+              <w:rPr>
+                <w:noProof/>
+              </w:rPr>
+              <w:drawing>
+                <wp:inline distT="0" distB="0" distL="0" distR="0" wp14:anchorId="6EBF8BEE" wp14:editId="3E30CCC4">
+                  <wp:extent cx="1547024" cy="3265805"/>
+                  <wp:effectExtent l="0" t="0" r="0" b="0"/>
+                  <wp:docPr id="8" name="Picture 8"/>
+                  <wp:cNvGraphicFramePr>
+                    <a:graphicFrameLocks xmlns:a="http://schemas.openxmlformats.org/drawingml/2006/main" noChangeAspect="1"/>
+                  </wp:cNvGraphicFramePr>
+                  <a:graphic xmlns:a="http://schemas.openxmlformats.org/drawingml/2006/main">
+                    <a:graphicData uri="http://schemas.openxmlformats.org/drawingml/2006/picture">
+                      <pic:pic xmlns:pic="http://schemas.openxmlformats.org/drawingml/2006/picture">
+                        <pic:nvPicPr>
+                          <pic:cNvPr id="8" name="Screenshot_20200530-150821.jpg"/>
+                          <pic:cNvPicPr/>
+                        </pic:nvPicPr>
+                        <pic:blipFill>
+                          <a:blip r:embed="rId18" cstate="print">
+                            <a:extLst>
+                              <a:ext uri="{28A0092B-C50C-407E-A947-70E740481C1C}">
+                                <a14:useLocalDpi xmlns:a14="http://schemas.microsoft.com/office/drawing/2010/main" val="0"/>
+                              </a:ext>
+                            </a:extLst>
+                          </a:blip>
+                          <a:stretch>
+                            <a:fillRect/>
+                          </a:stretch>
+                        </pic:blipFill>
+                        <pic:spPr>
+                          <a:xfrm>
+                            <a:off x="0" y="0"/>
+                            <a:ext cx="1563865" cy="3301356"/>
+                          </a:xfrm>
+                          <a:prstGeom prst="rect">
+                            <a:avLst/>
+                          </a:prstGeom>
+                        </pic:spPr>
+                      </pic:pic>
+                    </a:graphicData>
+                  </a:graphic>
+                </wp:inline>
+              </w:drawing>
+            </w:r>
+            <w:r>
+              <w:t xml:space="preserve">  </w:t>
+            </w:r>
+            <w:r>
+              <w:rPr>
+                <w:noProof/>
+              </w:rPr>
+              <w:drawing>
+                <wp:inline distT="0" distB="0" distL="0" distR="0" wp14:anchorId="049EE180" wp14:editId="4B55F55B">
+                  <wp:extent cx="1553749" cy="3280000"/>
+                  <wp:effectExtent l="0" t="0" r="8890" b="0"/>
+                  <wp:docPr id="11" name="Picture 11"/>
+                  <wp:cNvGraphicFramePr>
+                    <a:graphicFrameLocks xmlns:a="http://schemas.openxmlformats.org/drawingml/2006/main" noChangeAspect="1"/>
+                  </wp:cNvGraphicFramePr>
+                  <a:graphic xmlns:a="http://schemas.openxmlformats.org/drawingml/2006/main">
+                    <a:graphicData uri="http://schemas.openxmlformats.org/drawingml/2006/picture">
+                      <pic:pic xmlns:pic="http://schemas.openxmlformats.org/drawingml/2006/picture">
+                        <pic:nvPicPr>
+                          <pic:cNvPr id="11" name="Screenshot_20200530-145149.jpg"/>
+                          <pic:cNvPicPr/>
+                        </pic:nvPicPr>
+                        <pic:blipFill>
+                          <a:blip r:embed="rId19" cstate="print">
+                            <a:extLst>
+                              <a:ext uri="{28A0092B-C50C-407E-A947-70E740481C1C}">
+                                <a14:useLocalDpi xmlns:a14="http://schemas.microsoft.com/office/drawing/2010/main" val="0"/>
+                              </a:ext>
+                            </a:extLst>
+                          </a:blip>
+                          <a:stretch>
+                            <a:fillRect/>
+                          </a:stretch>
+                        </pic:blipFill>
+                        <pic:spPr>
+                          <a:xfrm>
+                            <a:off x="0" y="0"/>
+                            <a:ext cx="1590102" cy="3356741"/>
+                          </a:xfrm>
+                          <a:prstGeom prst="rect">
+                            <a:avLst/>
+                          </a:prstGeom>
+                        </pic:spPr>
+                      </pic:pic>
+                    </a:graphicData>
+                  </a:graphic>
+                </wp:inline>
+              </w:drawing>
+            </w:r>
+          </w:p>
+          <w:p/>
+          <w:p/>
+          <w:p/>
+          <w:p/>
+          <w:p/>
+          <w:p/>
+          <w:p>
+            <w:r>
+              <w:rPr>
+                <w:noProof/>
+              </w:rPr>
+              <w:lastRenderedPageBreak/>
+              <w:drawing>
+                <wp:inline distT="0" distB="0" distL="0" distR="0" wp14:anchorId="0A83D3C8" wp14:editId="7E6043B1">
+                  <wp:extent cx="1540454" cy="3251935"/>
+                  <wp:effectExtent l="0" t="0" r="3175" b="5715"/>
+                  <wp:docPr id="10" name="Picture 10"/>
+                  <wp:cNvGraphicFramePr>
+                    <a:graphicFrameLocks xmlns:a="http://schemas.openxmlformats.org/drawingml/2006/main" noChangeAspect="1"/>
+                  </wp:cNvGraphicFramePr>
+                  <a:graphic xmlns:a="http://schemas.openxmlformats.org/drawingml/2006/main">
+                    <a:graphicData uri="http://schemas.openxmlformats.org/drawingml/2006/picture">
+                      <pic:pic xmlns:pic="http://schemas.openxmlformats.org/drawingml/2006/picture">
+                        <pic:nvPicPr>
+                          <pic:cNvPr id="10" name="Screenshot_20200530-145741.jpg"/>
+                          <pic:cNvPicPr/>
+                        </pic:nvPicPr>
+                        <pic:blipFill>
+                          <a:blip r:embed="rId20" cstate="print">
+                            <a:extLst>
+                              <a:ext uri="{28A0092B-C50C-407E-A947-70E740481C1C}">
+                                <a14:useLocalDpi xmlns:a14="http://schemas.microsoft.com/office/drawing/2010/main" val="0"/>
+                              </a:ext>
+                            </a:extLst>
+                          </a:blip>
+                          <a:stretch>
+                            <a:fillRect/>
+                          </a:stretch>
+                        </pic:blipFill>
+                        <pic:spPr>
+                          <a:xfrm>
+                            <a:off x="0" y="0"/>
+                            <a:ext cx="1562272" cy="3297994"/>
+                          </a:xfrm>
+                          <a:prstGeom prst="rect">
+                            <a:avLst/>
+                          </a:prstGeom>
+                        </pic:spPr>
+                      </pic:pic>
+                    </a:graphicData>
+                  </a:graphic>
+                </wp:inline>
+              </w:drawing>
+            </w:r>
+            <w:r>
+              <w:t xml:space="preserve">   </w:t>
+            </w:r>
+            <w:r>
+              <w:rPr>
+                <w:noProof/>
+              </w:rPr>
+              <w:drawing>
+                <wp:inline distT="0" distB="0" distL="0" distR="0" wp14:anchorId="4CABA9BE" wp14:editId="709BCC8A">
+                  <wp:extent cx="1546860" cy="3265459"/>
+                  <wp:effectExtent l="0" t="0" r="0" b="0"/>
+                  <wp:docPr id="9" name="Picture 9"/>
+                  <wp:cNvGraphicFramePr>
+                    <a:graphicFrameLocks xmlns:a="http://schemas.openxmlformats.org/drawingml/2006/main" noChangeAspect="1"/>
+                  </wp:cNvGraphicFramePr>
+                  <a:graphic xmlns:a="http://schemas.openxmlformats.org/drawingml/2006/main">
+                    <a:graphicData uri="http://schemas.openxmlformats.org/drawingml/2006/picture">
+                      <pic:pic xmlns:pic="http://schemas.openxmlformats.org/drawingml/2006/picture">
+                        <pic:nvPicPr>
+                          <pic:cNvPr id="9" name="Screenshot_20200530-150246.jpg"/>
+                          <pic:cNvPicPr/>
+                        </pic:nvPicPr>
+                        <pic:blipFill>
+                          <a:blip r:embed="rId21" cstate="print">
+                            <a:extLst>
+                              <a:ext uri="{28A0092B-C50C-407E-A947-70E740481C1C}">
+                                <a14:useLocalDpi xmlns:a14="http://schemas.microsoft.com/office/drawing/2010/main" val="0"/>
+                              </a:ext>
+                            </a:extLst>
+                          </a:blip>
+                          <a:stretch>
+                            <a:fillRect/>
+                          </a:stretch>
+                        </pic:blipFill>
+                        <pic:spPr>
+                          <a:xfrm>
+                            <a:off x="0" y="0"/>
+                            <a:ext cx="1564163" cy="3301985"/>
+                          </a:xfrm>
+                          <a:prstGeom prst="rect">
+                            <a:avLst/>
+                          </a:prstGeom>
+                        </pic:spPr>
+                      </pic:pic>
+                    </a:graphicData>
+                  </a:graphic>
+                </wp:inline>
+              </w:drawing>
+            </w:r>
+            <w:r>
+              <w:t xml:space="preserve">  </w:t>
+            </w:r>
+            <w:r>
+              <w:rPr>
+                <w:noProof/>
+              </w:rPr>
+              <w:drawing>
+                <wp:inline distT="0" distB="0" distL="0" distR="0" wp14:anchorId="607E63C8" wp14:editId="058A2FB3">
+                  <wp:extent cx="1619250" cy="3238500"/>
+                  <wp:effectExtent l="0" t="0" r="0" b="0"/>
+                  <wp:docPr id="14" name="Picture 14"/>
+                  <wp:cNvGraphicFramePr>
+                    <a:graphicFrameLocks xmlns:a="http://schemas.openxmlformats.org/drawingml/2006/main" noChangeAspect="1"/>
+                  </wp:cNvGraphicFramePr>
+                  <a:graphic xmlns:a="http://schemas.openxmlformats.org/drawingml/2006/main">
+                    <a:graphicData uri="http://schemas.openxmlformats.org/drawingml/2006/picture">
+                      <pic:pic xmlns:pic="http://schemas.openxmlformats.org/drawingml/2006/picture">
+                        <pic:nvPicPr>
+                          <pic:cNvPr id="14" name="verification.jpg"/>
+                          <pic:cNvPicPr/>
+                        </pic:nvPicPr>
+                        <pic:blipFill>
+                          <a:blip r:embed="rId22" cstate="print">
+                            <a:extLst>
+                              <a:ext uri="{28A0092B-C50C-407E-A947-70E740481C1C}">
+                                <a14:useLocalDpi xmlns:a14="http://schemas.microsoft.com/office/drawing/2010/main" val="0"/>
+                              </a:ext>
+                            </a:extLst>
+                          </a:blip>
+                          <a:stretch>
+                            <a:fillRect/>
+                          </a:stretch>
+                        </pic:blipFill>
+                        <pic:spPr>
+                          <a:xfrm>
+                            <a:off x="0" y="0"/>
+                            <a:ext cx="1619250" cy="3238500"/>
+                          </a:xfrm>
+                          <a:prstGeom prst="rect">
+                            <a:avLst/>
+                          </a:prstGeom>
+                        </pic:spPr>
+                      </pic:pic>
+                    </a:graphicData>
+                  </a:graphic>
+                </wp:inline>
+              </w:drawing>
+            </w:r>
+            <w:r>
+              <w:t xml:space="preserve">                                   </w:t>
+            </w:r>
+            <w:r>
+              <w:rPr>
+                <w:noProof/>
+              </w:rPr>
+              <w:lastRenderedPageBreak/>
+              <w:drawing>
+                <wp:inline distT="0" distB="0" distL="0" distR="0" wp14:anchorId="744C38FB" wp14:editId="23B98317">
+                  <wp:extent cx="1987852" cy="6659056"/>
+                  <wp:effectExtent l="0" t="0" r="0" b="8890"/>
+                  <wp:docPr id="12" name="Picture 12"/>
+                  <wp:cNvGraphicFramePr>
+                    <a:graphicFrameLocks xmlns:a="http://schemas.openxmlformats.org/drawingml/2006/main" noChangeAspect="1"/>
+                  </wp:cNvGraphicFramePr>
+                  <a:graphic xmlns:a="http://schemas.openxmlformats.org/drawingml/2006/main">
+                    <a:graphicData uri="http://schemas.openxmlformats.org/drawingml/2006/picture">
+                      <pic:pic xmlns:pic="http://schemas.openxmlformats.org/drawingml/2006/picture">
+                        <pic:nvPicPr>
+                          <pic:cNvPr id="12" name="Screenshot_20200530-145449.jpg"/>
+                          <pic:cNvPicPr/>
+                        </pic:nvPicPr>
+                        <pic:blipFill>
+                          <a:blip r:embed="rId23" cstate="print">
+                            <a:extLst>
+                              <a:ext uri="{28A0092B-C50C-407E-A947-70E740481C1C}">
+                                <a14:useLocalDpi xmlns:a14="http://schemas.microsoft.com/office/drawing/2010/main" val="0"/>
+                              </a:ext>
+                            </a:extLst>
+                          </a:blip>
+                          <a:stretch>
+                            <a:fillRect/>
+                          </a:stretch>
+                        </pic:blipFill>
+                        <pic:spPr>
+                          <a:xfrm>
+                            <a:off x="0" y="0"/>
+                            <a:ext cx="2004634" cy="6715272"/>
+                          </a:xfrm>
+                          <a:prstGeom prst="rect">
+                            <a:avLst/>
+                          </a:prstGeom>
+                        </pic:spPr>
+                      </pic:pic>
+                    </a:graphicData>
+                  </a:graphic>
+                </wp:inline>
+              </w:drawing>
+            </w:r>
+            <w:r>
+              <w:t xml:space="preserve">             </w:t>
+            </w:r>
+            <w:r>
+              <w:rPr>
+                <w:noProof/>
+              </w:rPr>
+              <w:drawing>
+                <wp:inline distT="0" distB="0" distL="0" distR="0" wp14:anchorId="64241EFF" wp14:editId="0769C383">
+                  <wp:extent cx="1813905" cy="6650660"/>
+                  <wp:effectExtent l="0" t="0" r="0" b="0"/>
+                  <wp:docPr id="13" name="Picture 13"/>
+                  <wp:cNvGraphicFramePr>
+                    <a:graphicFrameLocks xmlns:a="http://schemas.openxmlformats.org/drawingml/2006/main" noChangeAspect="1"/>
+                  </wp:cNvGraphicFramePr>
+                  <a:graphic xmlns:a="http://schemas.openxmlformats.org/drawingml/2006/main">
+                    <a:graphicData uri="http://schemas.openxmlformats.org/drawingml/2006/picture">
+                      <pic:pic xmlns:pic="http://schemas.openxmlformats.org/drawingml/2006/picture">
+                        <pic:nvPicPr>
+                          <pic:cNvPr id="13" name="Screenshot_20200530-151404.jpg"/>
+                          <pic:cNvPicPr/>
+                        </pic:nvPicPr>
+                        <pic:blipFill>
+                          <a:blip r:embed="rId24" cstate="print">
+                            <a:extLst>
+                              <a:ext uri="{28A0092B-C50C-407E-A947-70E740481C1C}">
+                                <a14:useLocalDpi xmlns:a14="http://schemas.microsoft.com/office/drawing/2010/main" val="0"/>
+                              </a:ext>
+                            </a:extLst>
+                          </a:blip>
+                          <a:stretch>
+                            <a:fillRect/>
+                          </a:stretch>
+                        </pic:blipFill>
+                        <pic:spPr>
+                          <a:xfrm>
+                            <a:off x="0" y="0"/>
+                            <a:ext cx="1843223" cy="6758153"/>
+                          </a:xfrm>
+                          <a:prstGeom prst="rect">
+                            <a:avLst/>
+                          </a:prstGeom>
+                        </pic:spPr>
+                      </pic:pic>
+                    </a:graphicData>
+                  </a:graphic>
+                </wp:inline>
+              </w:drawing>
+            </w:r>
+          </w:p>
+          <w:p/>
+          <w:p/>
+          <w:p/>
+          <w:p/>
+          <w:p/>
+          <w:p/>
+          <w:p/>
+          <w:p/>
+          <w:p/>
+          <w:p/>
+          <w:p/>
+          <w:p/>
+          <w:p/>
+          <w:p/>
+          <w:p/>
+          <w:p/>
+          <w:p/>
+          <w:p/>
+          <w:p/>
+          <w:p/>
+          <w:p/>
+          <w:p/>
+          <w:p/>
+          <w:p/>
+          <w:p/>
+          <w:p/>
+          <w:p/>
+          <w:p/>
+          <w:p/>
+        </w:tc>
+      </w:tr>
+      <w:tr>
+        <w:trPr>
+          <w:trHeight w:val="8918"/>
+          <w:jc w:val="center"/>
+        </w:trPr>
+        <w:tc>
+          <w:tcPr>
+            <w:tcW w:w="2434" w:type="dxa"/>
+            <w:shd w:val="clear" w:color="auto" w:fill="D9E2F3" w:themeFill="accent5" w:themeFillTint="33"/>
+            <w:vAlign w:val="center"/>
+          </w:tcPr>
+          <w:p/>
+        </w:tc>
+        <w:tc>
+          <w:tcPr>
+            <w:tcW w:w="7911" w:type="dxa"/>
+            <w:gridSpan w:val="4"/>
+          </w:tcPr>
           <w:p/>
         </w:tc>
       </w:tr>
@@ -4917,7 +5376,7 @@
     <w:p/>
     <w:p/>
     <w:sectPr>
-      <w:headerReference w:type="default" r:id="rId16"/>
+      <w:headerReference w:type="default" r:id="rId25"/>
       <w:pgSz w:w="12240" w:h="15840"/>
       <w:pgMar w:top="1530" w:right="1440" w:bottom="810" w:left="1440" w:header="180" w:footer="273" w:gutter="0"/>
       <w:cols w:space="720"/>

</xml_diff>